<commit_message>
Docstring updates Fixed bug in failing to find key for non-existing 'notes' entry Forced generation of 'status' entry if it doesnt exist when checking for it
</commit_message>
<xml_diff>
--- a/shard texts.docx
+++ b/shard texts.docx
@@ -5,12 +5,16 @@
     <w:p>
       <w:pPr>
         <w:pStyle w:val="IntenseQuote"/>
+        <w:spacing w:before="0" w:after="0" w:line="240" w:lineRule="auto"/>
       </w:pPr>
       <w:r>
         <w:t>&amp;shard:</w:t>
       </w:r>
     </w:p>
     <w:p>
+      <w:pPr>
+        <w:spacing w:after="0" w:line="240" w:lineRule="auto"/>
+      </w:pPr>
       <w:r>
         <w:t xml:space="preserve">__Welcome to </w:t>
       </w:r>
@@ -31,8 +35,15 @@
         <w:t>_</w:t>
       </w:r>
     </w:p>
-    <w:p/>
-    <w:p>
+    <w:p>
+      <w:pPr>
+        <w:spacing w:after="0" w:line="240" w:lineRule="auto"/>
+      </w:pPr>
+    </w:p>
+    <w:p>
+      <w:pPr>
+        <w:spacing w:after="0" w:line="240" w:lineRule="auto"/>
+      </w:pPr>
       <w:r>
         <w:t xml:space="preserve">To </w:t>
       </w:r>
@@ -46,44 +57,80 @@
       </w:r>
     </w:p>
     <w:p>
+      <w:pPr>
+        <w:spacing w:after="0" w:line="240" w:lineRule="auto"/>
+      </w:pPr>
       <w:r>
         <w:t>`&amp;shard help`</w:t>
       </w:r>
     </w:p>
-    <w:p/>
-    <w:p>
+    <w:p>
+      <w:pPr>
+        <w:spacing w:after="0" w:line="240" w:lineRule="auto"/>
+      </w:pPr>
+    </w:p>
+    <w:p>
+      <w:pPr>
+        <w:spacing w:after="0" w:line="240" w:lineRule="auto"/>
+      </w:pPr>
       <w:r>
         <w:t>To receive help on specific commands, use the `&amp;help shard` command to see a list of subcommands and their respective functions.</w:t>
       </w:r>
     </w:p>
     <w:p>
+      <w:pPr>
+        <w:spacing w:after="0" w:line="240" w:lineRule="auto"/>
+      </w:pPr>
       <w:r>
         <w:t>Additionally, using `&amp;help shard &lt;subcommand&gt;` will return the help for that specific subcommand as well.</w:t>
       </w:r>
     </w:p>
     <w:p>
+      <w:pPr>
+        <w:spacing w:after="0" w:line="240" w:lineRule="auto"/>
+      </w:pPr>
       <w:r>
         <w:t>An example would be:</w:t>
       </w:r>
     </w:p>
     <w:p>
+      <w:pPr>
+        <w:spacing w:after="0" w:line="240" w:lineRule="auto"/>
+      </w:pPr>
       <w:r>
         <w:t>`&amp;help shard need`</w:t>
       </w:r>
     </w:p>
     <w:p>
+      <w:pPr>
+        <w:spacing w:after="0" w:line="240" w:lineRule="auto"/>
+      </w:pPr>
       <w:r>
         <w:t>would return all the features of the command `&amp;shard need`</w:t>
       </w:r>
     </w:p>
-    <w:p/>
-    <w:p>
+    <w:p>
+      <w:pPr>
+        <w:spacing w:after="0" w:line="240" w:lineRule="auto"/>
+      </w:pPr>
+    </w:p>
+    <w:p>
+      <w:pPr>
+        <w:spacing w:after="0" w:line="240" w:lineRule="auto"/>
+      </w:pPr>
       <w:r>
         <w:t>If you're constantly seeing this message, it probably means you're using an improper subcommand. Any non-existing subcommand will return this message, every time.</w:t>
       </w:r>
     </w:p>
-    <w:p/>
-    <w:p>
+    <w:p>
+      <w:pPr>
+        <w:spacing w:after="0" w:line="240" w:lineRule="auto"/>
+      </w:pPr>
+    </w:p>
+    <w:p>
+      <w:pPr>
+        <w:spacing w:after="0" w:line="240" w:lineRule="auto"/>
+      </w:pPr>
       <w:r>
         <w:t xml:space="preserve">For more help, tag </w:t>
       </w:r>
@@ -99,12 +146,16 @@
     <w:p>
       <w:pPr>
         <w:pStyle w:val="IntenseQuote"/>
+        <w:spacing w:before="0" w:after="0" w:line="240" w:lineRule="auto"/>
       </w:pPr>
       <w:r>
         <w:t>&amp;shard help</w:t>
       </w:r>
     </w:p>
     <w:p>
+      <w:pPr>
+        <w:spacing w:after="0" w:line="240" w:lineRule="auto"/>
+      </w:pPr>
       <w:r>
         <w:t>**</w:t>
       </w:r>
@@ -126,532 +177,818 @@
       </w:r>
     </w:p>
     <w:p>
-      <w:r>
-        <w:t>To begin, make a list of shards you have and need, each on a new line, and use the follow commands:</w:t>
-      </w:r>
-    </w:p>
-    <w:p>
+      <w:pPr>
+        <w:spacing w:after="0" w:line="240" w:lineRule="auto"/>
+      </w:pPr>
+      <w:r>
+        <w:t>First make both your need and have lists of shards.</w:t>
+      </w:r>
+    </w:p>
+    <w:p>
+      <w:pPr>
+        <w:spacing w:after="0" w:line="240" w:lineRule="auto"/>
+      </w:pPr>
       <w:r>
         <w:t xml:space="preserve">`&amp;shard need &lt;list&gt;` </w:t>
       </w:r>
     </w:p>
     <w:p>
+      <w:pPr>
+        <w:spacing w:after="0" w:line="240" w:lineRule="auto"/>
+      </w:pPr>
       <w:r>
         <w:t>and</w:t>
       </w:r>
     </w:p>
     <w:p>
+      <w:pPr>
+        <w:spacing w:after="0" w:line="240" w:lineRule="auto"/>
+      </w:pPr>
+      <w:r>
+        <w:t>`&amp;shard have &lt;list&gt;`</w:t>
+      </w:r>
+    </w:p>
+    <w:p>
+      <w:pPr>
+        <w:spacing w:after="0" w:line="240" w:lineRule="auto"/>
+      </w:pPr>
+      <w:r>
+        <w:t>Where &lt;list&gt; is the list of your shards, each on a new line.</w:t>
+      </w:r>
+    </w:p>
+    <w:p>
+      <w:pPr>
+        <w:spacing w:after="0" w:line="240" w:lineRule="auto"/>
+      </w:pPr>
+      <w:r>
+        <w:t>__</w:t>
+      </w:r>
+      <w:proofErr w:type="gramStart"/>
+      <w:r>
+        <w:t>Example:_</w:t>
+      </w:r>
+      <w:proofErr w:type="gramEnd"/>
+      <w:r>
+        <w:t>_</w:t>
+      </w:r>
+    </w:p>
+    <w:p>
+      <w:pPr>
+        <w:spacing w:after="0" w:line="240" w:lineRule="auto"/>
+      </w:pPr>
+      <w:r>
+        <w:t xml:space="preserve">```&amp;shard need </w:t>
+      </w:r>
+    </w:p>
+    <w:p>
+      <w:pPr>
+        <w:spacing w:after="0" w:line="240" w:lineRule="auto"/>
+      </w:pPr>
+      <w:proofErr w:type="spellStart"/>
+      <w:r>
+        <w:t>Orochi</w:t>
+      </w:r>
+      <w:proofErr w:type="spellEnd"/>
+      <w:r>
+        <w:t xml:space="preserve"> 50</w:t>
+      </w:r>
+    </w:p>
+    <w:p>
+      <w:pPr>
+        <w:spacing w:after="0" w:line="240" w:lineRule="auto"/>
+      </w:pPr>
+      <w:proofErr w:type="spellStart"/>
+      <w:r>
+        <w:t>Miketsu</w:t>
+      </w:r>
+      <w:proofErr w:type="spellEnd"/>
+      <w:r>
+        <w:t xml:space="preserve"> 13</w:t>
+      </w:r>
+    </w:p>
+    <w:p>
+      <w:pPr>
+        <w:spacing w:after="0" w:line="240" w:lineRule="auto"/>
+      </w:pPr>
+      <w:r>
+        <w:t xml:space="preserve">16 </w:t>
+      </w:r>
+      <w:proofErr w:type="spellStart"/>
+      <w:r>
+        <w:t>Ootengu</w:t>
+      </w:r>
+      <w:proofErr w:type="spellEnd"/>
+      <w:r>
+        <w:t xml:space="preserve"> </w:t>
+      </w:r>
+    </w:p>
+    <w:p>
+      <w:pPr>
+        <w:spacing w:after="0" w:line="240" w:lineRule="auto"/>
+      </w:pPr>
+      <w:r>
+        <w:t xml:space="preserve">22 </w:t>
+      </w:r>
+      <w:proofErr w:type="spellStart"/>
+      <w:r>
+        <w:t>Yotohime</w:t>
+      </w:r>
+      <w:proofErr w:type="spellEnd"/>
+      <w:r>
+        <w:t xml:space="preserve">``` </w:t>
+      </w:r>
+    </w:p>
+    <w:p>
+      <w:pPr>
+        <w:spacing w:after="0" w:line="240" w:lineRule="auto"/>
+      </w:pPr>
+      <w:r>
+        <w:t>Reusing the above commands will overwrite lists. Adding/removing individually is currently not supported.</w:t>
+      </w:r>
+    </w:p>
+    <w:p>
+      <w:pPr>
+        <w:spacing w:after="0" w:line="240" w:lineRule="auto"/>
+      </w:pPr>
+      <w:r>
+        <w:t>Spelling matters.</w:t>
+      </w:r>
+    </w:p>
+    <w:p>
+      <w:pPr>
+        <w:spacing w:after="0" w:line="240" w:lineRule="auto"/>
+      </w:pPr>
+    </w:p>
+    <w:p>
+      <w:pPr>
+        <w:spacing w:after="0" w:line="240" w:lineRule="auto"/>
+      </w:pPr>
+      <w:r>
+        <w:t>The following commands can also be used:</w:t>
+      </w:r>
+    </w:p>
+    <w:p>
+      <w:pPr>
+        <w:spacing w:after="0" w:line="240" w:lineRule="auto"/>
+      </w:pPr>
+    </w:p>
+    <w:p>
+      <w:pPr>
+        <w:spacing w:after="0" w:line="240" w:lineRule="auto"/>
+      </w:pPr>
+      <w:r>
+        <w:t>`&amp;shard &lt;have/need&gt; clear`</w:t>
+      </w:r>
+    </w:p>
+    <w:p>
+      <w:pPr>
+        <w:spacing w:after="0" w:line="240" w:lineRule="auto"/>
+      </w:pPr>
+      <w:r>
+        <w:t xml:space="preserve">    Clears that specific list.</w:t>
+      </w:r>
+    </w:p>
+    <w:p>
+      <w:pPr>
+        <w:spacing w:after="0" w:line="240" w:lineRule="auto"/>
+      </w:pPr>
+    </w:p>
+    <w:p>
+      <w:pPr>
+        <w:spacing w:after="0" w:line="240" w:lineRule="auto"/>
+      </w:pPr>
+      <w:r>
+        <w:t>`&amp;shard list`</w:t>
+      </w:r>
+    </w:p>
+    <w:p>
+      <w:pPr>
+        <w:spacing w:after="0" w:line="240" w:lineRule="auto"/>
+      </w:pPr>
+      <w:r>
+        <w:t xml:space="preserve">    Shows your shard lists.</w:t>
+      </w:r>
+    </w:p>
+    <w:p>
+      <w:pPr>
+        <w:spacing w:after="0" w:line="240" w:lineRule="auto"/>
+      </w:pPr>
+    </w:p>
+    <w:p>
+      <w:pPr>
+        <w:spacing w:after="0" w:line="240" w:lineRule="auto"/>
+      </w:pPr>
+      <w:r>
+        <w:t>`&amp;shard status &lt;on/off&gt;`</w:t>
+      </w:r>
+    </w:p>
+    <w:p>
+      <w:pPr>
+        <w:spacing w:after="0" w:line="240" w:lineRule="auto"/>
+      </w:pPr>
+      <w:r>
+        <w:t xml:space="preserve">    No term: Returns current status</w:t>
+      </w:r>
+    </w:p>
+    <w:p>
+      <w:pPr>
+        <w:spacing w:after="0" w:line="240" w:lineRule="auto"/>
+      </w:pPr>
       <w:r>
         <w:lastRenderedPageBreak/>
-        <w:t>`&amp;shard have &lt;list&gt;`</w:t>
-      </w:r>
-    </w:p>
-    <w:p>
-      <w:r>
-        <w:t>Where &lt;list&gt; is the list of your shards, copy pasted.</w:t>
-      </w:r>
-    </w:p>
-    <w:p>
-      <w:r>
-        <w:t>An example for each would be:</w:t>
-      </w:r>
-    </w:p>
-    <w:p>
-      <w:r>
-        <w:t xml:space="preserve">```&amp;shard need </w:t>
-      </w:r>
-    </w:p>
-    <w:p>
+        <w:t xml:space="preserve">    On: Sets status to "on", enabling users to search for you.</w:t>
+      </w:r>
+    </w:p>
+    <w:p>
+      <w:pPr>
+        <w:spacing w:after="0" w:line="240" w:lineRule="auto"/>
+      </w:pPr>
+      <w:r>
+        <w:t xml:space="preserve">    Off: Sets status to "off", enabling users to search for you.</w:t>
+      </w:r>
+    </w:p>
+    <w:p>
+      <w:pPr>
+        <w:spacing w:after="0" w:line="240" w:lineRule="auto"/>
+      </w:pPr>
+    </w:p>
+    <w:p>
+      <w:pPr>
+        <w:spacing w:after="0" w:line="240" w:lineRule="auto"/>
+      </w:pPr>
+      <w:r>
+        <w:t>`&amp;shard search &lt;user&gt;`</w:t>
+      </w:r>
+    </w:p>
+    <w:p>
+      <w:pPr>
+        <w:spacing w:after="0" w:line="240" w:lineRule="auto"/>
+      </w:pPr>
+      <w:r>
+        <w:t xml:space="preserve">    No term: Searches entire database for shard trading matches</w:t>
+      </w:r>
+    </w:p>
+    <w:p>
+      <w:pPr>
+        <w:spacing w:after="0" w:line="240" w:lineRule="auto"/>
+      </w:pPr>
+      <w:r>
+        <w:t xml:space="preserve">    User Name, Nickname, or @tag: Searches for matches between you and that user.</w:t>
+      </w:r>
+    </w:p>
+    <w:p>
+      <w:pPr>
+        <w:spacing w:after="0" w:line="240" w:lineRule="auto"/>
+      </w:pPr>
+    </w:p>
+    <w:p>
+      <w:pPr>
+        <w:spacing w:after="0" w:line="240" w:lineRule="auto"/>
+      </w:pPr>
+      <w:r>
+        <w:t>`&amp;shard help`</w:t>
+      </w:r>
+    </w:p>
+    <w:p>
+      <w:pPr>
+        <w:spacing w:after="0" w:line="240" w:lineRule="auto"/>
+      </w:pPr>
+      <w:r>
+        <w:t xml:space="preserve">    Returns this message.</w:t>
+      </w:r>
+    </w:p>
+    <w:p>
+      <w:pPr>
+        <w:spacing w:after="0" w:line="240" w:lineRule="auto"/>
+      </w:pPr>
+    </w:p>
+    <w:p>
+      <w:pPr>
+        <w:spacing w:after="0" w:line="240" w:lineRule="auto"/>
+      </w:pPr>
+      <w:r>
+        <w:t>`&amp;help shard`</w:t>
+      </w:r>
+    </w:p>
+    <w:p>
+      <w:pPr>
+        <w:spacing w:after="0" w:line="240" w:lineRule="auto"/>
+      </w:pPr>
+      <w:r>
+        <w:t xml:space="preserve">    Returns the help statement for the shard command </w:t>
+      </w:r>
+      <w:proofErr w:type="gramStart"/>
+      <w:r>
+        <w:t>group, and</w:t>
+      </w:r>
+      <w:proofErr w:type="gramEnd"/>
+      <w:r>
+        <w:t xml:space="preserve"> lists all possible subcommands.</w:t>
+      </w:r>
+    </w:p>
+    <w:p>
+      <w:pPr>
+        <w:spacing w:after="0" w:line="240" w:lineRule="auto"/>
+      </w:pPr>
+    </w:p>
+    <w:p>
+      <w:pPr>
+        <w:spacing w:after="0" w:line="240" w:lineRule="auto"/>
+      </w:pPr>
+      <w:r>
+        <w:t>`&amp;help shard &lt;subcommand&gt;`</w:t>
+      </w:r>
+    </w:p>
+    <w:p>
+      <w:pPr>
+        <w:spacing w:after="0" w:line="240" w:lineRule="auto"/>
+      </w:pPr>
+      <w:r>
+        <w:t xml:space="preserve">    Returns the help for the specific subcommand,</w:t>
+      </w:r>
+    </w:p>
+    <w:p>
+      <w:pPr>
+        <w:spacing w:after="0" w:line="240" w:lineRule="auto"/>
+      </w:pPr>
+      <w:r>
+        <w:t xml:space="preserve">    e.g. `&amp;help shard need`</w:t>
+      </w:r>
+    </w:p>
+    <w:p>
+      <w:pPr>
+        <w:spacing w:after="0" w:line="240" w:lineRule="auto"/>
+      </w:pPr>
+    </w:p>
+    <w:p>
+      <w:pPr>
+        <w:pStyle w:val="IntenseQuote"/>
+        <w:spacing w:before="0" w:after="0" w:line="240" w:lineRule="auto"/>
+      </w:pPr>
+      <w:r>
+        <w:t>&amp;shard need/have</w:t>
+      </w:r>
+    </w:p>
+    <w:p>
+      <w:pPr>
+        <w:spacing w:after="0" w:line="240" w:lineRule="auto"/>
+      </w:pPr>
+      <w:r>
+        <w:t xml:space="preserve">Sets your current shard 'need' </w:t>
+      </w:r>
+      <w:proofErr w:type="gramStart"/>
+      <w:r>
+        <w:t>list, or</w:t>
+      </w:r>
+      <w:proofErr w:type="gramEnd"/>
+      <w:r>
+        <w:t xml:space="preserve"> changes it in the following ways.</w:t>
+      </w:r>
+    </w:p>
+    <w:p>
+      <w:pPr>
+        <w:spacing w:after="0" w:line="240" w:lineRule="auto"/>
+      </w:pPr>
+    </w:p>
+    <w:p>
+      <w:pPr>
+        <w:spacing w:after="0" w:line="240" w:lineRule="auto"/>
+      </w:pPr>
+      <w:r>
+        <w:t xml:space="preserve">        If given a list with each </w:t>
+      </w:r>
       <w:proofErr w:type="spellStart"/>
       <w:r>
-        <w:t>Orochi</w:t>
+        <w:t>shikigami</w:t>
       </w:r>
       <w:proofErr w:type="spellEnd"/>
       <w:r>
-        <w:t xml:space="preserve"> 50</w:t>
-      </w:r>
-    </w:p>
-    <w:p>
+        <w:t xml:space="preserve"> on a new line, sets it to that list.</w:t>
+      </w:r>
+    </w:p>
+    <w:p>
+      <w:pPr>
+        <w:spacing w:after="0" w:line="240" w:lineRule="auto"/>
+      </w:pPr>
+      <w:r>
+        <w:t xml:space="preserve">        Keep in mind this will OVERWRITE your current list. Individual adding/removing is not supported.</w:t>
+      </w:r>
+    </w:p>
+    <w:p>
+      <w:pPr>
+        <w:spacing w:after="0" w:line="240" w:lineRule="auto"/>
+      </w:pPr>
+    </w:p>
+    <w:p>
+      <w:pPr>
+        <w:spacing w:after="0" w:line="240" w:lineRule="auto"/>
+      </w:pPr>
+      <w:r>
+        <w:t xml:space="preserve">        An example would be:</w:t>
+      </w:r>
+    </w:p>
+    <w:p>
+      <w:pPr>
+        <w:spacing w:after="0" w:line="240" w:lineRule="auto"/>
+      </w:pPr>
+      <w:r>
+        <w:t xml:space="preserve">        ---------------------</w:t>
+      </w:r>
+    </w:p>
+    <w:p>
+      <w:pPr>
+        <w:spacing w:after="0" w:line="240" w:lineRule="auto"/>
+      </w:pPr>
+      <w:r>
+        <w:t xml:space="preserve">        &amp;shard </w:t>
+      </w:r>
+      <w:proofErr w:type="gramStart"/>
+      <w:r>
+        <w:t>need</w:t>
+      </w:r>
+      <w:proofErr w:type="gramEnd"/>
+      <w:r>
+        <w:t xml:space="preserve"> </w:t>
+      </w:r>
+    </w:p>
+    <w:p>
+      <w:pPr>
+        <w:spacing w:after="0" w:line="240" w:lineRule="auto"/>
+      </w:pPr>
+      <w:r>
+        <w:t xml:space="preserve">        </w:t>
+      </w:r>
       <w:proofErr w:type="spellStart"/>
       <w:r>
+        <w:t>Ootengu</w:t>
+      </w:r>
+      <w:proofErr w:type="spellEnd"/>
+      <w:r>
+        <w:t xml:space="preserve"> 5</w:t>
+      </w:r>
+    </w:p>
+    <w:p>
+      <w:pPr>
+        <w:spacing w:after="0" w:line="240" w:lineRule="auto"/>
+      </w:pPr>
+      <w:r>
+        <w:t xml:space="preserve">        </w:t>
+      </w:r>
+      <w:proofErr w:type="spellStart"/>
+      <w:r>
         <w:t>Miketsu</w:t>
       </w:r>
       <w:proofErr w:type="spellEnd"/>
       <w:r>
-        <w:t xml:space="preserve"> 13</w:t>
-      </w:r>
-    </w:p>
-    <w:p>
-      <w:r>
-        <w:t xml:space="preserve">16 </w:t>
+        <w:t xml:space="preserve"> 4</w:t>
+      </w:r>
+    </w:p>
+    <w:p>
+      <w:pPr>
+        <w:spacing w:after="0" w:line="240" w:lineRule="auto"/>
+      </w:pPr>
+      <w:r>
+        <w:t xml:space="preserve">        Ibaraki </w:t>
       </w:r>
       <w:proofErr w:type="spellStart"/>
       <w:r>
-        <w:t>Ootengu</w:t>
+        <w:t>Doji</w:t>
       </w:r>
       <w:proofErr w:type="spellEnd"/>
       <w:r>
-        <w:t xml:space="preserve"> </w:t>
-      </w:r>
-    </w:p>
-    <w:p>
-      <w:r>
-        <w:t xml:space="preserve">22 </w:t>
-      </w:r>
-      <w:proofErr w:type="spellStart"/>
-      <w:r>
-        <w:t>Yotohime</w:t>
-      </w:r>
-      <w:proofErr w:type="spellEnd"/>
-      <w:r>
-        <w:t xml:space="preserve">``` </w:t>
-      </w:r>
-    </w:p>
-    <w:p>
-      <w:r>
-        <w:t xml:space="preserve">```&amp;shard have </w:t>
-      </w:r>
-    </w:p>
-    <w:p>
-      <w:proofErr w:type="spellStart"/>
-      <w:r>
-        <w:t>Shuten</w:t>
-      </w:r>
-      <w:proofErr w:type="spellEnd"/>
-      <w:r>
-        <w:t xml:space="preserve"> </w:t>
-      </w:r>
-      <w:proofErr w:type="spellStart"/>
-      <w:r>
-        <w:t>Doji</w:t>
-      </w:r>
-      <w:proofErr w:type="spellEnd"/>
-      <w:r>
-        <w:t xml:space="preserve"> 4</w:t>
-      </w:r>
-    </w:p>
-    <w:p>
-      <w:r>
-        <w:t xml:space="preserve">Ibaraki </w:t>
-      </w:r>
-      <w:proofErr w:type="spellStart"/>
-      <w:r>
-        <w:t>Doji</w:t>
-      </w:r>
-      <w:proofErr w:type="spellEnd"/>
-      <w:r>
-        <w:t xml:space="preserve"> 5</w:t>
-      </w:r>
-    </w:p>
-    <w:p>
-      <w:r>
-        <w:t xml:space="preserve">10 </w:t>
-      </w:r>
-      <w:proofErr w:type="spellStart"/>
-      <w:r>
-        <w:t>Orochi</w:t>
-      </w:r>
-      <w:proofErr w:type="spellEnd"/>
-    </w:p>
-    <w:p>
-      <w:proofErr w:type="spellStart"/>
-      <w:r>
-        <w:t>Miketsu</w:t>
-      </w:r>
-      <w:proofErr w:type="spellEnd"/>
-      <w:r>
-        <w:t xml:space="preserve"> 19``` </w:t>
-      </w:r>
-    </w:p>
-    <w:p>
-      <w:r>
-        <w:t xml:space="preserve">Using the above commands without </w:t>
-      </w:r>
-      <w:proofErr w:type="spellStart"/>
-      <w:r>
-        <w:t>shikigami</w:t>
-      </w:r>
-      <w:proofErr w:type="spellEnd"/>
-      <w:r>
-        <w:t xml:space="preserve"> afterwards will return your current lists.</w:t>
-      </w:r>
-    </w:p>
-    <w:p>
-      <w:r>
-        <w:t>Keep in mind the above commands will OVERWRITE your current lists. Individual adding/removing is not supported. In the event you need to edit them, either get them with `&amp;shard need`, `&amp;shard have`, or, `&amp;shard list`, copy the list, edit it, and use the command again with the changed list.</w:t>
-      </w:r>
-    </w:p>
-    <w:p>
-      <w:r>
-        <w:t>The numbers placement does not matter, but the spelling does. Each use of the above commands will completely overwrite the previous entry.</w:t>
-      </w:r>
-    </w:p>
-    <w:p/>
-    <w:p>
-      <w:r>
-        <w:t>To clear a list, use `&amp;shard need clear` or `&amp;shard have clear` to clear that list. Remember, you can't use `&amp;shard list` unless both lists have entries!</w:t>
-      </w:r>
-    </w:p>
-    <w:p/>
-    <w:p>
-      <w:r>
-        <w:t>Once you have set your lists, use the `&amp;shard search &lt;user&gt;` command to check lists against an individual user, or `&amp;shard search all` to check against the entire database.</w:t>
-      </w:r>
-    </w:p>
-    <w:p/>
-    <w:p>
-      <w:r>
-        <w:t xml:space="preserve">To change your trading status so people </w:t>
-      </w:r>
-      <w:proofErr w:type="spellStart"/>
+        <w:t xml:space="preserve"> 3</w:t>
+      </w:r>
+    </w:p>
+    <w:p>
+      <w:pPr>
+        <w:spacing w:after="0" w:line="240" w:lineRule="auto"/>
+      </w:pPr>
+      <w:r>
+        <w:t xml:space="preserve">        ---------------------</w:t>
+      </w:r>
+    </w:p>
+    <w:p>
+      <w:pPr>
+        <w:spacing w:after="0" w:line="240" w:lineRule="auto"/>
+      </w:pPr>
+    </w:p>
+    <w:p>
+      <w:pPr>
+        <w:spacing w:after="0" w:line="240" w:lineRule="auto"/>
+      </w:pPr>
+      <w:r>
+        <w:t xml:space="preserve">        If "clear" is used, clears your list entirely:</w:t>
+      </w:r>
+    </w:p>
+    <w:p>
+      <w:pPr>
+        <w:spacing w:after="0" w:line="240" w:lineRule="auto"/>
+      </w:pPr>
+      <w:r>
+        <w:t xml:space="preserve">            &amp;shard </w:t>
+      </w:r>
       <w:proofErr w:type="gramStart"/>
       <w:r>
-        <w:t>wont</w:t>
-      </w:r>
-      <w:proofErr w:type="spellEnd"/>
+        <w:t>need</w:t>
+      </w:r>
       <w:proofErr w:type="gramEnd"/>
       <w:r>
-        <w:t xml:space="preserve"> get you in their results, use `&amp;shard status on` or `&amp;shard status off`</w:t>
-      </w:r>
-    </w:p>
-    <w:p>
+        <w:t xml:space="preserve"> clear</w:t>
+      </w:r>
+    </w:p>
+    <w:p>
+      <w:pPr>
+        <w:spacing w:after="0" w:line="240" w:lineRule="auto"/>
+      </w:pPr>
+      <w:r>
+        <w:t xml:space="preserve">        If used as-is, returns your list:</w:t>
+      </w:r>
+    </w:p>
+    <w:p>
+      <w:pPr>
+        <w:spacing w:after="0" w:line="240" w:lineRule="auto"/>
+      </w:pPr>
+      <w:r>
+        <w:t xml:space="preserve">            &amp;shard </w:t>
+      </w:r>
+      <w:proofErr w:type="gramStart"/>
+      <w:r>
+        <w:t>need</w:t>
+      </w:r>
+      <w:proofErr w:type="gramEnd"/>
+    </w:p>
+    <w:p>
+      <w:pPr>
+        <w:spacing w:after="0" w:line="240" w:lineRule="auto"/>
+      </w:pPr>
+    </w:p>
+    <w:p>
+      <w:pPr>
+        <w:pStyle w:val="IntenseQuote"/>
+        <w:spacing w:before="0" w:after="0" w:line="240" w:lineRule="auto"/>
+      </w:pPr>
+      <w:r>
+        <w:t>&amp;shard notes</w:t>
+      </w:r>
+    </w:p>
+    <w:p>
+      <w:pPr>
+        <w:spacing w:after="0" w:line="240" w:lineRule="auto"/>
+      </w:pPr>
+      <w:r>
+        <w:t>Sets the user note for their shard trading database entry.</w:t>
+      </w:r>
+    </w:p>
+    <w:p>
+      <w:pPr>
+        <w:spacing w:after="0" w:line="240" w:lineRule="auto"/>
+      </w:pPr>
+      <w:r>
+        <w:t xml:space="preserve">        Leave the field blank to disable, otherwise type in a note to set that note.</w:t>
+      </w:r>
+    </w:p>
+    <w:p>
+      <w:pPr>
+        <w:spacing w:after="0" w:line="240" w:lineRule="auto"/>
+      </w:pPr>
+    </w:p>
+    <w:p>
+      <w:pPr>
+        <w:spacing w:after="0" w:line="240" w:lineRule="auto"/>
+      </w:pPr>
+      <w:r>
+        <w:t xml:space="preserve">        Examples:</w:t>
+      </w:r>
+    </w:p>
+    <w:p>
+      <w:pPr>
+        <w:spacing w:after="0" w:line="240" w:lineRule="auto"/>
+      </w:pPr>
+      <w:r>
+        <w:t xml:space="preserve">        ---------------</w:t>
+      </w:r>
+    </w:p>
+    <w:p>
+      <w:pPr>
+        <w:spacing w:after="0" w:line="240" w:lineRule="auto"/>
+      </w:pPr>
+      <w:r>
+        <w:t xml:space="preserve">        Disabling notes:</w:t>
+      </w:r>
+    </w:p>
+    <w:p>
+      <w:pPr>
+        <w:spacing w:after="0" w:line="240" w:lineRule="auto"/>
+      </w:pPr>
+      <w:r>
+        <w:t xml:space="preserve">        `shard notes`</w:t>
+      </w:r>
+    </w:p>
+    <w:p>
+      <w:pPr>
+        <w:spacing w:after="0" w:line="240" w:lineRule="auto"/>
+      </w:pPr>
+    </w:p>
+    <w:p>
+      <w:pPr>
+        <w:spacing w:after="0" w:line="240" w:lineRule="auto"/>
+      </w:pPr>
       <w:r>
         <w:lastRenderedPageBreak/>
-        <w:t>To see the commands, please use the command `&amp;shard help`.</w:t>
-      </w:r>
-    </w:p>
-    <w:p>
-      <w:r>
-        <w:t>To receive help on commands at any time, use the `&amp;help shard` command to see a list of subcommands and their respective functions, or tag @</w:t>
-      </w:r>
-      <w:proofErr w:type="spellStart"/>
-      <w:r>
-        <w:t>Zynro</w:t>
-      </w:r>
-      <w:proofErr w:type="spellEnd"/>
-      <w:r>
-        <w:t>.</w:t>
-      </w:r>
-    </w:p>
-    <w:p>
-      <w:r>
-        <w:t>Additionally, using `&amp;help shard &lt;subcommand&gt;` will return the help for that specific subcommand as well.</w:t>
-      </w:r>
-    </w:p>
-    <w:p/>
-    <w:p>
-      <w:pPr>
-        <w:pStyle w:val="IntenseQuote"/>
-      </w:pPr>
-      <w:r>
-        <w:t>&amp;shard need/have</w:t>
-      </w:r>
-    </w:p>
-    <w:p>
-      <w:r>
-        <w:t xml:space="preserve">Sets your current shard 'need' </w:t>
+        <w:t xml:space="preserve">        Setting Notes to "1:1 </w:t>
       </w:r>
       <w:proofErr w:type="gramStart"/>
       <w:r>
-        <w:t>list, or</w:t>
+        <w:t>trades</w:t>
       </w:r>
       <w:proofErr w:type="gramEnd"/>
       <w:r>
-        <w:t xml:space="preserve"> changes it in the following ways.</w:t>
-      </w:r>
-    </w:p>
-    <w:p/>
-    <w:p>
-      <w:r>
-        <w:t xml:space="preserve">        If given a list with each </w:t>
-      </w:r>
-      <w:proofErr w:type="spellStart"/>
-      <w:r>
-        <w:t>shikigami</w:t>
-      </w:r>
-      <w:proofErr w:type="spellEnd"/>
-      <w:r>
-        <w:t xml:space="preserve"> on a new line, sets it to that list.</w:t>
-      </w:r>
-    </w:p>
-    <w:p>
-      <w:r>
-        <w:t xml:space="preserve">        Keep in mind this will OVERWRITE your current list. Individual adding/removing is not supported.</w:t>
-      </w:r>
-    </w:p>
-    <w:p/>
-    <w:p>
-      <w:r>
-        <w:t xml:space="preserve">        An example would be:</w:t>
-      </w:r>
-    </w:p>
-    <w:p>
-      <w:r>
-        <w:t xml:space="preserve">        ---------------------</w:t>
-      </w:r>
-    </w:p>
-    <w:p>
-      <w:r>
-        <w:t xml:space="preserve">        &amp;shard </w:t>
-      </w:r>
-      <w:proofErr w:type="gramStart"/>
-      <w:r>
-        <w:t>need</w:t>
-      </w:r>
-      <w:proofErr w:type="gramEnd"/>
-      <w:r>
-        <w:t xml:space="preserve"> </w:t>
-      </w:r>
-    </w:p>
-    <w:p>
-      <w:r>
-        <w:t xml:space="preserve">        </w:t>
-      </w:r>
-      <w:proofErr w:type="spellStart"/>
-      <w:r>
-        <w:t>Ootengu</w:t>
-      </w:r>
-      <w:proofErr w:type="spellEnd"/>
-      <w:r>
-        <w:t xml:space="preserve"> 5</w:t>
-      </w:r>
-    </w:p>
-    <w:p>
-      <w:r>
-        <w:t xml:space="preserve">        </w:t>
-      </w:r>
-      <w:proofErr w:type="spellStart"/>
-      <w:r>
-        <w:t>Miketsu</w:t>
-      </w:r>
-      <w:proofErr w:type="spellEnd"/>
-      <w:r>
-        <w:t xml:space="preserve"> 4</w:t>
-      </w:r>
-    </w:p>
-    <w:p>
-      <w:r>
-        <w:t xml:space="preserve">        Ibaraki </w:t>
-      </w:r>
-      <w:proofErr w:type="spellStart"/>
-      <w:r>
-        <w:t>Doji</w:t>
-      </w:r>
-      <w:proofErr w:type="spellEnd"/>
-      <w:r>
-        <w:t xml:space="preserve"> 3</w:t>
-      </w:r>
-    </w:p>
-    <w:p>
-      <w:r>
-        <w:t xml:space="preserve">        ---------------------</w:t>
-      </w:r>
-    </w:p>
-    <w:p/>
-    <w:p>
-      <w:r>
-        <w:t xml:space="preserve">        If "clear" is used, clears your list entirely:</w:t>
-      </w:r>
-    </w:p>
-    <w:p>
-      <w:r>
-        <w:t xml:space="preserve">            &amp;shard </w:t>
-      </w:r>
-      <w:proofErr w:type="gramStart"/>
-      <w:r>
-        <w:t>need</w:t>
-      </w:r>
-      <w:proofErr w:type="gramEnd"/>
-      <w:r>
-        <w:t xml:space="preserve"> clear</w:t>
-      </w:r>
-    </w:p>
-    <w:p>
-      <w:r>
-        <w:t xml:space="preserve">        If used as-is, returns your list:</w:t>
-      </w:r>
-    </w:p>
-    <w:p>
-      <w:r>
-        <w:t xml:space="preserve">            &amp;shard </w:t>
-      </w:r>
-      <w:proofErr w:type="gramStart"/>
-      <w:r>
-        <w:t>need</w:t>
-      </w:r>
-      <w:proofErr w:type="gramEnd"/>
-    </w:p>
-    <w:p/>
-    <w:p>
-      <w:pPr>
-        <w:pStyle w:val="IntenseQuote"/>
-      </w:pPr>
-      <w:r>
-        <w:lastRenderedPageBreak/>
-        <w:t>&amp;shard notes</w:t>
-      </w:r>
-    </w:p>
-    <w:p>
-      <w:r>
-        <w:t>Sets the user note for their shard trading database entry.</w:t>
-      </w:r>
-    </w:p>
-    <w:p>
-      <w:r>
-        <w:t xml:space="preserve">        Leave the field blank to disable, otherwise type in a note to set that note.</w:t>
-      </w:r>
-    </w:p>
-    <w:p/>
-    <w:p>
-      <w:r>
-        <w:t xml:space="preserve">        Examples:</w:t>
-      </w:r>
-    </w:p>
-    <w:p>
+        <w:t xml:space="preserve"> all":</w:t>
+      </w:r>
+    </w:p>
+    <w:p>
+      <w:pPr>
+        <w:spacing w:after="0" w:line="240" w:lineRule="auto"/>
+      </w:pPr>
+      <w:r>
+        <w:t xml:space="preserve">        `&amp;shard notes 1:1 trades all`</w:t>
+      </w:r>
+    </w:p>
+    <w:p>
+      <w:pPr>
+        <w:spacing w:after="0" w:line="240" w:lineRule="auto"/>
+      </w:pPr>
       <w:r>
         <w:t xml:space="preserve">        ---------------</w:t>
       </w:r>
     </w:p>
     <w:p>
-      <w:r>
-        <w:t xml:space="preserve">        Disabling notes:</w:t>
-      </w:r>
-    </w:p>
-    <w:p>
-      <w:r>
-        <w:t xml:space="preserve">        `shard notes`</w:t>
-      </w:r>
-    </w:p>
-    <w:p/>
-    <w:p>
-      <w:r>
-        <w:t xml:space="preserve">        Setting Notes to "1:1 </w:t>
-      </w:r>
-      <w:proofErr w:type="gramStart"/>
-      <w:r>
-        <w:t>trades</w:t>
-      </w:r>
-      <w:proofErr w:type="gramEnd"/>
-      <w:r>
-        <w:t xml:space="preserve"> all":</w:t>
-      </w:r>
-    </w:p>
-    <w:p>
-      <w:r>
-        <w:t xml:space="preserve">        `&amp;shard notes 1:1 trades all`</w:t>
-      </w:r>
-    </w:p>
-    <w:p>
-      <w:r>
-        <w:t xml:space="preserve">        ---------------</w:t>
-      </w:r>
-    </w:p>
-    <w:p/>
-    <w:p>
-      <w:pPr>
-        <w:pStyle w:val="IntenseQuote"/>
-      </w:pPr>
-      <w:r>
-        <w:t>&amp;shard status</w:t>
-      </w:r>
-    </w:p>
-    <w:p>
-      <w:r>
-        <w:t>Prints the current shard trading availability of the user.</w:t>
-      </w:r>
-    </w:p>
-    <w:p>
-      <w:r>
-        <w:t xml:space="preserve">        Give either the term 'on' or 'off' to set your status to that state.</w:t>
-      </w:r>
-    </w:p>
-    <w:p/>
-    <w:p>
-      <w:r>
-        <w:t xml:space="preserve">        Example Usage:</w:t>
-      </w:r>
-    </w:p>
-    <w:p>
-      <w:r>
-        <w:t xml:space="preserve">        ---------------------</w:t>
-      </w:r>
-    </w:p>
-    <w:p>
-      <w:r>
-        <w:t xml:space="preserve">        Check current status:</w:t>
-      </w:r>
-    </w:p>
-    <w:p>
-      <w:r>
-        <w:t xml:space="preserve">            &amp;shard status</w:t>
-      </w:r>
-    </w:p>
-    <w:p>
-      <w:r>
-        <w:t xml:space="preserve">        Turn status on:</w:t>
-      </w:r>
-    </w:p>
-    <w:p>
-      <w:r>
-        <w:t xml:space="preserve">            &amp;shard status on</w:t>
-      </w:r>
-    </w:p>
-    <w:p>
-      <w:r>
-        <w:lastRenderedPageBreak/>
-        <w:t xml:space="preserve">        Turn status off:</w:t>
-      </w:r>
-    </w:p>
-    <w:p>
-      <w:r>
-        <w:t xml:space="preserve">            &amp;shard status off</w:t>
-      </w:r>
-    </w:p>
-    <w:p>
-      <w:r>
-        <w:t xml:space="preserve">        ---------------------</w:t>
-      </w:r>
-    </w:p>
-    <w:p/>
-    <w:p>
-      <w:pPr>
-        <w:pStyle w:val="IntenseQuote"/>
-      </w:pPr>
-      <w:r>
-        <w:t>&amp;shard search</w:t>
-      </w:r>
-    </w:p>
-    <w:p>
-      <w:r>
-        <w:t>Compares shard trading lists with other users.</w:t>
-      </w:r>
-    </w:p>
-    <w:p>
-      <w:r>
-        <w:t xml:space="preserve">        Specify a name, or an @user tag to compare to that single user:</w:t>
-      </w:r>
-    </w:p>
-    <w:p>
-      <w:r>
-        <w:t xml:space="preserve">            &amp;shard search </w:t>
-      </w:r>
-      <w:proofErr w:type="spellStart"/>
-      <w:r>
-        <w:t>Zynro</w:t>
-      </w:r>
-      <w:proofErr w:type="spellEnd"/>
-    </w:p>
-    <w:p>
-      <w:r>
-        <w:t xml:space="preserve">        Specify "all" to search the entire database:</w:t>
-      </w:r>
-    </w:p>
-    <w:p>
-      <w:r>
-        <w:t xml:space="preserve">            &amp;shard search all</w:t>
-      </w:r>
+      <w:pPr>
+        <w:spacing w:after="0" w:line="240" w:lineRule="auto"/>
+      </w:pPr>
       <w:bookmarkStart w:id="0" w:name="_GoBack"/>
       <w:bookmarkEnd w:id="0"/>
+    </w:p>
+    <w:p>
+      <w:pPr>
+        <w:pStyle w:val="IntenseQuote"/>
+        <w:spacing w:before="0" w:after="0" w:line="240" w:lineRule="auto"/>
+      </w:pPr>
+      <w:r>
+        <w:t>&amp;shard status</w:t>
+      </w:r>
+    </w:p>
+    <w:p>
+      <w:pPr>
+        <w:spacing w:after="0" w:line="240" w:lineRule="auto"/>
+      </w:pPr>
+      <w:r>
+        <w:t>Prints the current shard trading availability of the user.</w:t>
+      </w:r>
+    </w:p>
+    <w:p>
+      <w:pPr>
+        <w:spacing w:after="0" w:line="240" w:lineRule="auto"/>
+      </w:pPr>
+      <w:r>
+        <w:t xml:space="preserve">        Give either the term 'on' or 'off' to set your status to that state.</w:t>
+      </w:r>
+    </w:p>
+    <w:p>
+      <w:pPr>
+        <w:spacing w:after="0" w:line="240" w:lineRule="auto"/>
+      </w:pPr>
+    </w:p>
+    <w:p>
+      <w:pPr>
+        <w:spacing w:after="0" w:line="240" w:lineRule="auto"/>
+      </w:pPr>
+      <w:r>
+        <w:t xml:space="preserve">        Example Usage:</w:t>
+      </w:r>
+    </w:p>
+    <w:p>
+      <w:pPr>
+        <w:spacing w:after="0" w:line="240" w:lineRule="auto"/>
+      </w:pPr>
+      <w:r>
+        <w:t xml:space="preserve">        ---------------------</w:t>
+      </w:r>
+    </w:p>
+    <w:p>
+      <w:pPr>
+        <w:spacing w:after="0" w:line="240" w:lineRule="auto"/>
+      </w:pPr>
+      <w:r>
+        <w:t xml:space="preserve">        Check current status:</w:t>
+      </w:r>
+    </w:p>
+    <w:p>
+      <w:pPr>
+        <w:spacing w:after="0" w:line="240" w:lineRule="auto"/>
+      </w:pPr>
+      <w:r>
+        <w:t xml:space="preserve">            &amp;shard status</w:t>
+      </w:r>
+    </w:p>
+    <w:p>
+      <w:pPr>
+        <w:spacing w:after="0" w:line="240" w:lineRule="auto"/>
+      </w:pPr>
+      <w:r>
+        <w:t xml:space="preserve">        Turn status on:</w:t>
+      </w:r>
+    </w:p>
+    <w:p>
+      <w:pPr>
+        <w:spacing w:after="0" w:line="240" w:lineRule="auto"/>
+      </w:pPr>
+      <w:r>
+        <w:t xml:space="preserve">            &amp;shard status on</w:t>
+      </w:r>
+    </w:p>
+    <w:p>
+      <w:pPr>
+        <w:spacing w:after="0" w:line="240" w:lineRule="auto"/>
+      </w:pPr>
+      <w:r>
+        <w:t xml:space="preserve">        Turn status off:</w:t>
+      </w:r>
+    </w:p>
+    <w:p>
+      <w:pPr>
+        <w:spacing w:after="0" w:line="240" w:lineRule="auto"/>
+      </w:pPr>
+      <w:r>
+        <w:t xml:space="preserve">            &amp;shard status off</w:t>
+      </w:r>
+    </w:p>
+    <w:p>
+      <w:pPr>
+        <w:spacing w:after="0" w:line="240" w:lineRule="auto"/>
+      </w:pPr>
+      <w:r>
+        <w:t xml:space="preserve">        ---------------------</w:t>
+      </w:r>
+    </w:p>
+    <w:p>
+      <w:pPr>
+        <w:spacing w:after="0" w:line="240" w:lineRule="auto"/>
+      </w:pPr>
+    </w:p>
+    <w:p>
+      <w:pPr>
+        <w:pStyle w:val="IntenseQuote"/>
+        <w:spacing w:before="0" w:after="0" w:line="240" w:lineRule="auto"/>
+      </w:pPr>
+      <w:r>
+        <w:t>&amp;shard search</w:t>
+      </w:r>
+    </w:p>
+    <w:p>
+      <w:pPr>
+        <w:spacing w:after="0" w:line="240" w:lineRule="auto"/>
+      </w:pPr>
+      <w:r>
+        <w:t>Compares shard trading lists with other users.</w:t>
+      </w:r>
+    </w:p>
+    <w:p>
+      <w:pPr>
+        <w:spacing w:after="0" w:line="240" w:lineRule="auto"/>
+      </w:pPr>
+      <w:r>
+        <w:t xml:space="preserve">        Specify a name, or an @user tag to compare to that single user:</w:t>
+      </w:r>
+    </w:p>
+    <w:p>
+      <w:pPr>
+        <w:spacing w:after="0" w:line="240" w:lineRule="auto"/>
+      </w:pPr>
+      <w:r>
+        <w:t xml:space="preserve">            &amp;shard search </w:t>
+      </w:r>
+      <w:proofErr w:type="spellStart"/>
+      <w:r>
+        <w:t>Zynro</w:t>
+      </w:r>
+      <w:proofErr w:type="spellEnd"/>
+    </w:p>
+    <w:p>
+      <w:pPr>
+        <w:spacing w:after="0" w:line="240" w:lineRule="auto"/>
+      </w:pPr>
+      <w:r>
+        <w:t xml:space="preserve">        Specify "all" to search the entire database:</w:t>
+      </w:r>
+    </w:p>
+    <w:p>
+      <w:pPr>
+        <w:spacing w:after="0" w:line="240" w:lineRule="auto"/>
+      </w:pPr>
+      <w:r>
+        <w:t xml:space="preserve">            &amp;shard search all</w:t>
+      </w:r>
     </w:p>
     <w:sectPr>
       <w:pgSz w:w="12240" w:h="15840"/>
@@ -786,6 +1123,7 @@
     <w:lsdException w:name="HTML Sample" w:semiHidden="1" w:unhideWhenUsed="1"/>
     <w:lsdException w:name="HTML Typewriter" w:semiHidden="1" w:unhideWhenUsed="1"/>
     <w:lsdException w:name="HTML Variable" w:semiHidden="1" w:unhideWhenUsed="1"/>
+    <w:lsdException w:name="Normal Table" w:semiHidden="1" w:unhideWhenUsed="1"/>
     <w:lsdException w:name="annotation subject" w:semiHidden="1" w:unhideWhenUsed="1"/>
     <w:lsdException w:name="No List" w:semiHidden="1" w:unhideWhenUsed="1"/>
     <w:lsdException w:name="Outline List 1" w:semiHidden="1" w:unhideWhenUsed="1"/>
@@ -832,8 +1170,10 @@
     <w:lsdException w:name="Table Subtle 2" w:semiHidden="1" w:unhideWhenUsed="1"/>
     <w:lsdException w:name="Table Web 1" w:semiHidden="1" w:unhideWhenUsed="1"/>
     <w:lsdException w:name="Table Web 2" w:semiHidden="1" w:unhideWhenUsed="1"/>
+    <w:lsdException w:name="Table Web 3" w:semiHidden="1" w:unhideWhenUsed="1"/>
     <w:lsdException w:name="Balloon Text" w:semiHidden="1" w:unhideWhenUsed="1"/>
     <w:lsdException w:name="Table Grid" w:uiPriority="59"/>
+    <w:lsdException w:name="Table Theme" w:semiHidden="1" w:unhideWhenUsed="1"/>
     <w:lsdException w:name="Placeholder Text" w:semiHidden="1"/>
     <w:lsdException w:name="No Spacing" w:uiPriority="1" w:qFormat="1"/>
     <w:lsdException w:name="Light Shading" w:uiPriority="60"/>

</xml_diff>